<commit_message>
Write up with conclusion
</commit_message>
<xml_diff>
--- a/Final Write Up.docx
+++ b/Final Write Up.docx
@@ -546,7 +546,7 @@
                     </pic:cNvPicPr>
                   </pic:nvPicPr>
                   <pic:blipFill>
-                    <a:blip r:embed="rId5">
+                    <a:blip r:embed="rId7">
                       <a:extLst>
                         <a:ext uri="{28A0092B-C50C-407E-A947-70E740481C1C}">
                           <a14:useLocalDpi xmlns:a14="http://schemas.microsoft.com/office/drawing/2010/main" val="0"/>
@@ -835,7 +835,7 @@
                     </pic:cNvPicPr>
                   </pic:nvPicPr>
                   <pic:blipFill>
-                    <a:blip r:embed="rId6">
+                    <a:blip r:embed="rId8">
                       <a:extLst>
                         <a:ext uri="{28A0092B-C50C-407E-A947-70E740481C1C}">
                           <a14:useLocalDpi xmlns:a14="http://schemas.microsoft.com/office/drawing/2010/main" val="0"/>
@@ -891,7 +891,7 @@
                     </pic:cNvPicPr>
                   </pic:nvPicPr>
                   <pic:blipFill>
-                    <a:blip r:embed="rId7">
+                    <a:blip r:embed="rId9">
                       <a:extLst>
                         <a:ext uri="{28A0092B-C50C-407E-A947-70E740481C1C}">
                           <a14:useLocalDpi xmlns:a14="http://schemas.microsoft.com/office/drawing/2010/main" val="0"/>
@@ -947,7 +947,7 @@
                     </pic:cNvPicPr>
                   </pic:nvPicPr>
                   <pic:blipFill>
-                    <a:blip r:embed="rId8">
+                    <a:blip r:embed="rId10">
                       <a:extLst>
                         <a:ext uri="{28A0092B-C50C-407E-A947-70E740481C1C}">
                           <a14:useLocalDpi xmlns:a14="http://schemas.microsoft.com/office/drawing/2010/main" val="0"/>
@@ -1003,7 +1003,7 @@
                     </pic:cNvPicPr>
                   </pic:nvPicPr>
                   <pic:blipFill>
-                    <a:blip r:embed="rId9">
+                    <a:blip r:embed="rId11">
                       <a:extLst>
                         <a:ext uri="{28A0092B-C50C-407E-A947-70E740481C1C}">
                           <a14:useLocalDpi xmlns:a14="http://schemas.microsoft.com/office/drawing/2010/main" val="0"/>
@@ -1113,7 +1113,7 @@
                     </pic:cNvPicPr>
                   </pic:nvPicPr>
                   <pic:blipFill>
-                    <a:blip r:embed="rId10">
+                    <a:blip r:embed="rId12">
                       <a:extLst>
                         <a:ext uri="{28A0092B-C50C-407E-A947-70E740481C1C}">
                           <a14:useLocalDpi xmlns:a14="http://schemas.microsoft.com/office/drawing/2010/main" val="0"/>
@@ -1179,7 +1179,19 @@
         <w:t xml:space="preserve">ams that are on the bubble. </w:t>
       </w:r>
       <w:r>
-        <w:t xml:space="preserve">Although our model is nowhere near as good as Joe Lunardi, who often predicts the field within one team, it still outperforms the RPI rankings alone. </w:t>
+        <w:t xml:space="preserve">Although our model is nowhere near as good as Joe Lunardi, who often predicts the field within </w:t>
+      </w:r>
+      <w:r>
+        <w:t>a</w:t>
+      </w:r>
+      <w:r>
+        <w:t xml:space="preserve"> team</w:t>
+      </w:r>
+      <w:r>
+        <w:t xml:space="preserve"> or two</w:t>
+      </w:r>
+      <w:r>
+        <w:t xml:space="preserve">, it still outperforms the RPI rankings alone. </w:t>
       </w:r>
       <w:r>
         <w:t>We have put together a list of bubble teams for each year in the same way that is popularly presented in sports media outlets:</w:t>
@@ -4281,8 +4293,6 @@
       <w:r>
         <w:t xml:space="preserve">this information could be incredibly valuable to coaches, players, and fans across the country. </w:t>
       </w:r>
-      <w:bookmarkStart w:id="0" w:name="_GoBack"/>
-      <w:bookmarkEnd w:id="0"/>
     </w:p>
     <w:p/>
     <w:p>
@@ -4311,8 +4321,54 @@
       <w:r>
         <w:tab/>
       </w:r>
+      <w:r>
+        <w:t xml:space="preserve">Our model, which is a result of a bootstrapped logistical regression using RPI ranking, strength of schedule, and </w:t>
+      </w:r>
+      <w:r>
+        <w:t xml:space="preserve">offensive efficiency, has proven to be effective at predicting which teams will enter the NCAA tournament. </w:t>
+      </w:r>
+      <w:r>
+        <w:t xml:space="preserve">It is particularly effective at predicting which teams are “on the bubble,” meaning their chances of making the tournament are close to 50/50. </w:t>
+      </w:r>
+      <w:r>
+        <w:t>While we wish the model was more effective at determining which of those bubble teams</w:t>
+      </w:r>
+      <w:r>
+        <w:t xml:space="preserve"> would make the tournament, we </w:t>
+      </w:r>
+      <w:r>
+        <w:t xml:space="preserve">believe we have made considerable progress </w:t>
+      </w:r>
+      <w:r>
+        <w:t>in determining the criteria the selection c</w:t>
+      </w:r>
+      <w:r>
+        <w:t xml:space="preserve">ommittee uses to make decisions. </w:t>
+      </w:r>
+      <w:r>
+        <w:t xml:space="preserve">Some of the variables we initially thought would have strong predictive power actually </w:t>
+      </w:r>
+      <w:r>
+        <w:t xml:space="preserve">were not helpful at all in predicting the selection committee’s decisions. Although we may never be able to fully quantify the factors which determine entry into the NCAA tournament, we think our model proves that certain statistics are undeniably more relevant than others and can be used to effectively predict entry into the NCAA </w:t>
+      </w:r>
+      <w:r>
+        <w:lastRenderedPageBreak/>
+        <w:t>tournament.</w:t>
+      </w:r>
+      <w:r>
+        <w:t xml:space="preserve"> </w:t>
+      </w:r>
+      <w:r>
+        <w:t>Our final conclusion is that bracketology seems to be a legitimate science and that using statistics to</w:t>
+      </w:r>
+      <w:r>
+        <w:t xml:space="preserve"> predict the bracket offers a valuable perspective on something countless individuals have and will continue to discuss for years.</w:t>
+      </w:r>
+      <w:bookmarkStart w:id="0" w:name="_GoBack"/>
+      <w:bookmarkEnd w:id="0"/>
     </w:p>
     <w:sectPr>
+      <w:headerReference w:type="default" r:id="rId13"/>
       <w:pgSz w:w="12240" w:h="15840"/>
       <w:pgMar w:top="1440" w:right="1440" w:bottom="1440" w:left="1440" w:header="720" w:footer="720" w:gutter="0"/>
       <w:cols w:space="720"/>
@@ -4320,6 +4376,97 @@
     </w:sectPr>
   </w:body>
 </w:document>
+</file>
+
+<file path=word/endnotes.xml><?xml version="1.0" encoding="utf-8"?>
+<w:endnotes xmlns:wpc="http://schemas.microsoft.com/office/word/2010/wordprocessingCanvas" xmlns:mc="http://schemas.openxmlformats.org/markup-compatibility/2006" xmlns:o="urn:schemas-microsoft-com:office:office" xmlns:r="http://schemas.openxmlformats.org/officeDocument/2006/relationships" xmlns:m="http://schemas.openxmlformats.org/officeDocument/2006/math" xmlns:v="urn:schemas-microsoft-com:vml" xmlns:wp14="http://schemas.microsoft.com/office/word/2010/wordprocessingDrawing" xmlns:wp="http://schemas.openxmlformats.org/drawingml/2006/wordprocessingDrawing" xmlns:w10="urn:schemas-microsoft-com:office:word" xmlns:w="http://schemas.openxmlformats.org/wordprocessingml/2006/main" xmlns:w14="http://schemas.microsoft.com/office/word/2010/wordml" xmlns:wpg="http://schemas.microsoft.com/office/word/2010/wordprocessingGroup" xmlns:wpi="http://schemas.microsoft.com/office/word/2010/wordprocessingInk" xmlns:wne="http://schemas.microsoft.com/office/word/2006/wordml" xmlns:wps="http://schemas.microsoft.com/office/word/2010/wordprocessingShape" mc:Ignorable="w14 wp14">
+  <w:endnote w:type="separator" w:id="-1">
+    <w:p>
+      <w:r>
+        <w:separator/>
+      </w:r>
+    </w:p>
+  </w:endnote>
+  <w:endnote w:type="continuationSeparator" w:id="0">
+    <w:p>
+      <w:r>
+        <w:continuationSeparator/>
+      </w:r>
+    </w:p>
+  </w:endnote>
+</w:endnotes>
+</file>
+
+<file path=word/footnotes.xml><?xml version="1.0" encoding="utf-8"?>
+<w:footnotes xmlns:wpc="http://schemas.microsoft.com/office/word/2010/wordprocessingCanvas" xmlns:mc="http://schemas.openxmlformats.org/markup-compatibility/2006" xmlns:o="urn:schemas-microsoft-com:office:office" xmlns:r="http://schemas.openxmlformats.org/officeDocument/2006/relationships" xmlns:m="http://schemas.openxmlformats.org/officeDocument/2006/math" xmlns:v="urn:schemas-microsoft-com:vml" xmlns:wp14="http://schemas.microsoft.com/office/word/2010/wordprocessingDrawing" xmlns:wp="http://schemas.openxmlformats.org/drawingml/2006/wordprocessingDrawing" xmlns:w10="urn:schemas-microsoft-com:office:word" xmlns:w="http://schemas.openxmlformats.org/wordprocessingml/2006/main" xmlns:w14="http://schemas.microsoft.com/office/word/2010/wordml" xmlns:wpg="http://schemas.microsoft.com/office/word/2010/wordprocessingGroup" xmlns:wpi="http://schemas.microsoft.com/office/word/2010/wordprocessingInk" xmlns:wne="http://schemas.microsoft.com/office/word/2006/wordml" xmlns:wps="http://schemas.microsoft.com/office/word/2010/wordprocessingShape" mc:Ignorable="w14 wp14">
+  <w:footnote w:type="separator" w:id="-1">
+    <w:p>
+      <w:r>
+        <w:separator/>
+      </w:r>
+    </w:p>
+  </w:footnote>
+  <w:footnote w:type="continuationSeparator" w:id="0">
+    <w:p>
+      <w:r>
+        <w:continuationSeparator/>
+      </w:r>
+    </w:p>
+  </w:footnote>
+</w:footnotes>
+</file>
+
+<file path=word/header1.xml><?xml version="1.0" encoding="utf-8"?>
+<w:hdr xmlns:wpc="http://schemas.microsoft.com/office/word/2010/wordprocessingCanvas" xmlns:mc="http://schemas.openxmlformats.org/markup-compatibility/2006" xmlns:o="urn:schemas-microsoft-com:office:office" xmlns:r="http://schemas.openxmlformats.org/officeDocument/2006/relationships" xmlns:m="http://schemas.openxmlformats.org/officeDocument/2006/math" xmlns:v="urn:schemas-microsoft-com:vml" xmlns:wp14="http://schemas.microsoft.com/office/word/2010/wordprocessingDrawing" xmlns:wp="http://schemas.openxmlformats.org/drawingml/2006/wordprocessingDrawing" xmlns:w10="urn:schemas-microsoft-com:office:word" xmlns:w="http://schemas.openxmlformats.org/wordprocessingml/2006/main" xmlns:w14="http://schemas.microsoft.com/office/word/2010/wordml" xmlns:wpg="http://schemas.microsoft.com/office/word/2010/wordprocessingGroup" xmlns:wpi="http://schemas.microsoft.com/office/word/2010/wordprocessingInk" xmlns:wne="http://schemas.microsoft.com/office/word/2006/wordml" xmlns:wps="http://schemas.microsoft.com/office/word/2010/wordprocessingShape" mc:Ignorable="w14 wp14">
+  <w:sdt>
+    <w:sdtPr>
+      <w:id w:val="-1137649949"/>
+      <w:docPartObj>
+        <w:docPartGallery w:val="Page Numbers (Top of Page)"/>
+        <w:docPartUnique/>
+      </w:docPartObj>
+    </w:sdtPr>
+    <w:sdtEndPr>
+      <w:rPr>
+        <w:noProof/>
+      </w:rPr>
+    </w:sdtEndPr>
+    <w:sdtContent>
+      <w:p>
+        <w:pPr>
+          <w:pStyle w:val="Header"/>
+          <w:jc w:val="right"/>
+        </w:pPr>
+        <w:r>
+          <w:fldChar w:fldCharType="begin"/>
+        </w:r>
+        <w:r>
+          <w:instrText xml:space="preserve"> PAGE   \* MERGEFORMAT </w:instrText>
+        </w:r>
+        <w:r>
+          <w:fldChar w:fldCharType="separate"/>
+        </w:r>
+        <w:r>
+          <w:rPr>
+            <w:noProof/>
+          </w:rPr>
+          <w:t>7</w:t>
+        </w:r>
+        <w:r>
+          <w:rPr>
+            <w:noProof/>
+          </w:rPr>
+          <w:fldChar w:fldCharType="end"/>
+        </w:r>
+      </w:p>
+    </w:sdtContent>
+  </w:sdt>
+  <w:p>
+    <w:pPr>
+      <w:pStyle w:val="Header"/>
+    </w:pPr>
+  </w:p>
+</w:hdr>
 </file>
 
 <file path=word/styles.xml><?xml version="1.0" encoding="utf-8"?>
@@ -4531,6 +4678,48 @@
       <w:sz w:val="16"/>
       <w:szCs w:val="16"/>
     </w:rPr>
+  </w:style>
+  <w:style w:type="paragraph" w:styleId="Header">
+    <w:name w:val="header"/>
+    <w:basedOn w:val="Normal"/>
+    <w:link w:val="HeaderChar"/>
+    <w:uiPriority w:val="99"/>
+    <w:unhideWhenUsed/>
+    <w:rsid w:val="00C55EF3"/>
+    <w:pPr>
+      <w:tabs>
+        <w:tab w:val="center" w:pos="4680"/>
+        <w:tab w:val="right" w:pos="9360"/>
+      </w:tabs>
+    </w:pPr>
+  </w:style>
+  <w:style w:type="character" w:customStyle="1" w:styleId="HeaderChar">
+    <w:name w:val="Header Char"/>
+    <w:basedOn w:val="DefaultParagraphFont"/>
+    <w:link w:val="Header"/>
+    <w:uiPriority w:val="99"/>
+    <w:rsid w:val="00C55EF3"/>
+  </w:style>
+  <w:style w:type="paragraph" w:styleId="Footer">
+    <w:name w:val="footer"/>
+    <w:basedOn w:val="Normal"/>
+    <w:link w:val="FooterChar"/>
+    <w:uiPriority w:val="99"/>
+    <w:unhideWhenUsed/>
+    <w:rsid w:val="00C55EF3"/>
+    <w:pPr>
+      <w:tabs>
+        <w:tab w:val="center" w:pos="4680"/>
+        <w:tab w:val="right" w:pos="9360"/>
+      </w:tabs>
+    </w:pPr>
+  </w:style>
+  <w:style w:type="character" w:customStyle="1" w:styleId="FooterChar">
+    <w:name w:val="Footer Char"/>
+    <w:basedOn w:val="DefaultParagraphFont"/>
+    <w:link w:val="Footer"/>
+    <w:uiPriority w:val="99"/>
+    <w:rsid w:val="00C55EF3"/>
   </w:style>
 </w:styles>
 </file>
@@ -4744,6 +4933,48 @@
       <w:sz w:val="16"/>
       <w:szCs w:val="16"/>
     </w:rPr>
+  </w:style>
+  <w:style w:type="paragraph" w:styleId="Header">
+    <w:name w:val="header"/>
+    <w:basedOn w:val="Normal"/>
+    <w:link w:val="HeaderChar"/>
+    <w:uiPriority w:val="99"/>
+    <w:unhideWhenUsed/>
+    <w:rsid w:val="00C55EF3"/>
+    <w:pPr>
+      <w:tabs>
+        <w:tab w:val="center" w:pos="4680"/>
+        <w:tab w:val="right" w:pos="9360"/>
+      </w:tabs>
+    </w:pPr>
+  </w:style>
+  <w:style w:type="character" w:customStyle="1" w:styleId="HeaderChar">
+    <w:name w:val="Header Char"/>
+    <w:basedOn w:val="DefaultParagraphFont"/>
+    <w:link w:val="Header"/>
+    <w:uiPriority w:val="99"/>
+    <w:rsid w:val="00C55EF3"/>
+  </w:style>
+  <w:style w:type="paragraph" w:styleId="Footer">
+    <w:name w:val="footer"/>
+    <w:basedOn w:val="Normal"/>
+    <w:link w:val="FooterChar"/>
+    <w:uiPriority w:val="99"/>
+    <w:unhideWhenUsed/>
+    <w:rsid w:val="00C55EF3"/>
+    <w:pPr>
+      <w:tabs>
+        <w:tab w:val="center" w:pos="4680"/>
+        <w:tab w:val="right" w:pos="9360"/>
+      </w:tabs>
+    </w:pPr>
+  </w:style>
+  <w:style w:type="character" w:customStyle="1" w:styleId="FooterChar">
+    <w:name w:val="Footer Char"/>
+    <w:basedOn w:val="DefaultParagraphFont"/>
+    <w:link w:val="Footer"/>
+    <w:uiPriority w:val="99"/>
+    <w:rsid w:val="00C55EF3"/>
   </w:style>
 </w:styles>
 </file>

</xml_diff>